<commit_message>
update Receiver related function.
</commit_message>
<xml_diff>
--- a/resources/template/domGroup/ADAPTERSPECIFICATTRIBUTE.docx
+++ b/resources/template/domGroup/ADAPTERSPECIFICATTRIBUTE.docx
@@ -4,7 +4,18 @@
   <w:body>
     <w:p>
       <w:r>
-        <w:t>Adapter specific attribute:</w:t>
+        <w:t>Adapter specific attribute</w:t>
+      </w:r>
+      <w:r>
+        <w:t>(N</w:t>
+      </w:r>
+      <w:bookmarkStart w:id="0" w:name="_GoBack"/>
+      <w:bookmarkEnd w:id="0"/>
+      <w:r>
+        <w:t>)</w:t>
+      </w:r>
+      <w:r>
+        <w:t>:</w:t>
       </w:r>
     </w:p>
     <w:p>
@@ -12,10 +23,7 @@
         <w:t>This part is related the specific attribute of an Adapter in in/out bound processing.</w:t>
       </w:r>
     </w:p>
-    <w:p>
-      <w:bookmarkStart w:id="0" w:name="_GoBack"/>
-      <w:bookmarkEnd w:id="0"/>
-    </w:p>
+    <w:p/>
     <w:sectPr>
       <w:pgSz w:w="12240" w:h="15840"/>
       <w:pgMar w:top="1440" w:right="1440" w:bottom="1440" w:left="1440" w:header="720" w:footer="720" w:gutter="0"/>

</xml_diff>

<commit_message>
template tuning on the content.
</commit_message>
<xml_diff>
--- a/resources/template/domGroup/ADAPTERSPECIFICATTRIBUTE.docx
+++ b/resources/template/domGroup/ADAPTERSPECIFICATTRIBUTE.docx
@@ -3,86 +3,35 @@
 <w:document xmlns:wpc="http://schemas.microsoft.com/office/word/2010/wordprocessingCanvas" xmlns:cx="http://schemas.microsoft.com/office/drawing/2014/chartex" xmlns:cx1="http://schemas.microsoft.com/office/drawing/2015/9/8/chartex" xmlns:cx2="http://schemas.microsoft.com/office/drawing/2015/10/21/chartex" xmlns:cx3="http://schemas.microsoft.com/office/drawing/2016/5/9/chartex" xmlns:cx4="http://schemas.microsoft.com/office/drawing/2016/5/10/chartex" xmlns:cx5="http://schemas.microsoft.com/office/drawing/2016/5/11/chartex" xmlns:mc="http://schemas.openxmlformats.org/markup-compatibility/2006" xmlns:o="urn:schemas-microsoft-com:office:office" xmlns:r="http://schemas.openxmlformats.org/officeDocument/2006/relationships" xmlns:m="http://schemas.openxmlformats.org/officeDocument/2006/math" xmlns:v="urn:schemas-microsoft-com:vml" xmlns:wp14="http://schemas.microsoft.com/office/word/2010/wordprocessingDrawing" xmlns:wp="http://schemas.openxmlformats.org/drawingml/2006/wordprocessingDrawing" xmlns:w10="urn:schemas-microsoft-com:office:word" xmlns:w="http://schemas.openxmlformats.org/wordprocessingml/2006/main" xmlns:w14="http://schemas.microsoft.com/office/word/2010/wordml" xmlns:w15="http://schemas.microsoft.com/office/word/2012/wordml" xmlns:w16se="http://schemas.microsoft.com/office/word/2015/wordml/symex" xmlns:wpg="http://schemas.microsoft.com/office/word/2010/wordprocessingGroup" xmlns:wpi="http://schemas.microsoft.com/office/word/2010/wordprocessingInk" xmlns:wne="http://schemas.microsoft.com/office/word/2006/wordml" xmlns:wps="http://schemas.microsoft.com/office/word/2010/wordprocessingShape" mc:Ignorable="w14 w15 w16se wp14">
   <w:body>
     <w:p>
+      <w:pPr>
+        <w:pStyle w:val="Heading4"/>
+        <w:rPr>
+          <w:rStyle w:val="Heading4Char"/>
+          <w:b/>
+          <w:i/>
+          <w:iCs/>
+          <w:sz w:val="24"/>
+          <w:szCs w:val="24"/>
+        </w:rPr>
+      </w:pPr>
       <w:r>
         <w:rPr>
-          <w:rStyle w:val="Heading4Char"/>
+          <w:rStyle w:val="Heading3Char"/>
+          <w:b/>
+          <w:color w:val="2F5496" w:themeColor="accent1" w:themeShade="BF"/>
         </w:rPr>
-        <w:t>Adapter specific attribute</w:t>
+        <w:t>Adapter specific a</w:t>
       </w:r>
-      <w:r>
-        <w:t>:</w:t>
-      </w:r>
-    </w:p>
-    <w:p>
-      <w:r>
-        <w:t>This part is related the specific attribute of an Adapter in in/out bound processing.</w:t>
-      </w:r>
-    </w:p>
-    <w:tbl>
-      <w:tblPr>
-        <w:tblW w:w="5000" w:type="pct"/>
-        <w:tblLayout w:type="fixed"/>
-        <w:tblLook w:val="00A0" w:firstRow="1" w:lastRow="0" w:firstColumn="1" w:lastColumn="0" w:noHBand="0" w:noVBand="0"/>
-      </w:tblPr>
-      <w:tblGrid>
-        <w:gridCol w:w="3231"/>
-        <w:gridCol w:w="6113"/>
-      </w:tblGrid>
-      <w:tr>
-        <w:tc>
-          <w:tcPr>
-            <w:tcW w:w="1729" w:type="pct"/>
-            <w:tcBorders>
-              <w:top w:val="single" w:sz="6" w:space="0" w:color="auto"/>
-              <w:left w:val="single" w:sz="6" w:space="0" w:color="auto"/>
-              <w:bottom w:val="single" w:sz="6" w:space="0" w:color="auto"/>
-              <w:right w:val="single" w:sz="6" w:space="0" w:color="auto"/>
-            </w:tcBorders>
-            <w:shd w:val="clear" w:color="auto" w:fill="BFBFBF" w:themeFill="background1" w:themeFillShade="BF"/>
-          </w:tcPr>
-          <w:p>
-            <w:pPr>
-              <w:spacing w:line="276" w:lineRule="auto"/>
-              <w:rPr>
-                <w:b/>
-              </w:rPr>
-            </w:pPr>
-            <w:r>
-              <w:rPr>
-                <w:rFonts w:hint="eastAsia"/>
-                <w:b/>
-              </w:rPr>
-              <w:t>Value</w:t>
-            </w:r>
-          </w:p>
-        </w:tc>
-        <w:tc>
-          <w:tcPr>
-            <w:tcW w:w="3271" w:type="pct"/>
-            <w:tcBorders>
-              <w:top w:val="single" w:sz="6" w:space="0" w:color="auto"/>
-              <w:left w:val="single" w:sz="6" w:space="0" w:color="auto"/>
-              <w:bottom w:val="single" w:sz="6" w:space="0" w:color="auto"/>
-              <w:right w:val="single" w:sz="6" w:space="0" w:color="auto"/>
-            </w:tcBorders>
-            <w:shd w:val="clear" w:color="auto" w:fill="auto"/>
-          </w:tcPr>
-          <w:p>
-            <w:r>
-              <w:t>$</w:t>
-            </w:r>
-            <w:proofErr w:type="spellStart"/>
-            <w:r>
-              <w:t>Value_Value</w:t>
-            </w:r>
-            <w:proofErr w:type="spellEnd"/>
-          </w:p>
-        </w:tc>
-      </w:tr>
-    </w:tbl>
-    <w:p>
       <w:bookmarkStart w:id="0" w:name="_GoBack"/>
       <w:bookmarkEnd w:id="0"/>
+      <w:r>
+        <w:rPr>
+          <w:rStyle w:val="Heading3Char"/>
+          <w:b/>
+          <w:color w:val="2F5496" w:themeColor="accent1" w:themeShade="BF"/>
+        </w:rPr>
+        <w:t>ttribute</w:t>
+      </w:r>
     </w:p>
     <w:sectPr>
       <w:pgSz w:w="12240" w:h="15840"/>
@@ -558,6 +507,26 @@
       <w:color w:val="2F5496" w:themeColor="accent1" w:themeShade="BF"/>
     </w:rPr>
   </w:style>
+  <w:style w:type="paragraph" w:styleId="Heading5">
+    <w:name w:val="heading 5"/>
+    <w:basedOn w:val="Normal"/>
+    <w:next w:val="Normal"/>
+    <w:link w:val="Heading5Char"/>
+    <w:uiPriority w:val="9"/>
+    <w:unhideWhenUsed/>
+    <w:qFormat/>
+    <w:rsid w:val="00CD20C4"/>
+    <w:pPr>
+      <w:keepNext/>
+      <w:keepLines/>
+      <w:spacing w:before="40" w:after="0"/>
+      <w:outlineLvl w:val="4"/>
+    </w:pPr>
+    <w:rPr>
+      <w:rFonts w:asciiTheme="majorHAnsi" w:eastAsiaTheme="majorEastAsia" w:hAnsiTheme="majorHAnsi" w:cstheme="majorBidi"/>
+      <w:color w:val="2F5496" w:themeColor="accent1" w:themeShade="BF"/>
+    </w:rPr>
+  </w:style>
   <w:style w:type="character" w:default="1" w:styleId="DefaultParagraphFont">
     <w:name w:val="Default Paragraph Font"/>
     <w:uiPriority w:val="1"/>
@@ -624,24 +593,16 @@
       <w:color w:val="2F5496" w:themeColor="accent1" w:themeShade="BF"/>
     </w:rPr>
   </w:style>
-  <w:style w:type="table" w:styleId="TableGrid">
-    <w:name w:val="Table Grid"/>
-    <w:basedOn w:val="TableNormal"/>
-    <w:uiPriority w:val="39"/>
-    <w:rsid w:val="004E5067"/>
-    <w:pPr>
-      <w:spacing w:after="0" w:line="240" w:lineRule="auto"/>
-    </w:pPr>
-    <w:tblPr>
-      <w:tblBorders>
-        <w:top w:val="single" w:sz="4" w:space="0" w:color="auto"/>
-        <w:left w:val="single" w:sz="4" w:space="0" w:color="auto"/>
-        <w:bottom w:val="single" w:sz="4" w:space="0" w:color="auto"/>
-        <w:right w:val="single" w:sz="4" w:space="0" w:color="auto"/>
-        <w:insideH w:val="single" w:sz="4" w:space="0" w:color="auto"/>
-        <w:insideV w:val="single" w:sz="4" w:space="0" w:color="auto"/>
-      </w:tblBorders>
-    </w:tblPr>
+  <w:style w:type="character" w:customStyle="1" w:styleId="Heading5Char">
+    <w:name w:val="Heading 5 Char"/>
+    <w:basedOn w:val="DefaultParagraphFont"/>
+    <w:link w:val="Heading5"/>
+    <w:uiPriority w:val="9"/>
+    <w:rsid w:val="00CD20C4"/>
+    <w:rPr>
+      <w:rFonts w:asciiTheme="majorHAnsi" w:eastAsiaTheme="majorEastAsia" w:hAnsiTheme="majorHAnsi" w:cstheme="majorBidi"/>
+      <w:color w:val="2F5496" w:themeColor="accent1" w:themeShade="BF"/>
+    </w:rPr>
   </w:style>
 </w:styles>
 </file>

</xml_diff>